<commit_message>
update_AWS Associate Dump solution #4
</commit_message>
<xml_diff>
--- a/Cloud/AWS Solution Associate Dump solution(by myself).docx
+++ b/Cloud/AWS Solution Associate Dump solution(by myself).docx
@@ -44986,7 +44986,7 @@
       <w:pPr>
         <w:spacing w:after="0"/>
         <w:rPr>
-          <w:rFonts w:ascii="Arial" w:hAnsi="Arial" w:cs="Arial" w:hint="eastAsia"/>
+          <w:rFonts w:ascii="Arial" w:hAnsi="Arial" w:cs="Arial"/>
           <w:color w:val="505050"/>
           <w:shd w:val="clear" w:color="auto" w:fill="FFFFFF"/>
         </w:rPr>
@@ -45032,7 +45032,7 @@
       <w:pPr>
         <w:spacing w:after="0"/>
         <w:rPr>
-          <w:rFonts w:ascii="Arial" w:hAnsi="Arial" w:cs="Arial" w:hint="eastAsia"/>
+          <w:rFonts w:ascii="Arial" w:hAnsi="Arial" w:cs="Arial"/>
           <w:color w:val="505050"/>
           <w:shd w:val="clear" w:color="auto" w:fill="FFFFFF"/>
         </w:rPr>
@@ -45178,7 +45178,7 @@
       <w:pPr>
         <w:spacing w:after="0"/>
         <w:rPr>
-          <w:rFonts w:ascii="Arial" w:hAnsi="Arial" w:cs="Arial" w:hint="eastAsia"/>
+          <w:rFonts w:ascii="Arial" w:hAnsi="Arial" w:cs="Arial"/>
           <w:color w:val="505050"/>
           <w:shd w:val="clear" w:color="auto" w:fill="FFFFFF"/>
         </w:rPr>
@@ -45254,7 +45254,7 @@
       <w:pPr>
         <w:spacing w:after="0"/>
         <w:rPr>
-          <w:rFonts w:ascii="Arial" w:hAnsi="Arial" w:cs="Arial" w:hint="eastAsia"/>
+          <w:rFonts w:ascii="Arial" w:hAnsi="Arial" w:cs="Arial"/>
           <w:color w:val="505050"/>
           <w:shd w:val="clear" w:color="auto" w:fill="FFFFFF"/>
         </w:rPr>
@@ -45318,7 +45318,7 @@
         <w:spacing w:after="0"/>
         <w:ind w:leftChars="100" w:left="200"/>
         <w:rPr>
-          <w:rFonts w:ascii="Arial" w:hAnsi="Arial" w:cs="Arial" w:hint="eastAsia"/>
+          <w:rFonts w:ascii="Arial" w:hAnsi="Arial" w:cs="Arial"/>
           <w:color w:val="505050"/>
           <w:shd w:val="clear" w:color="auto" w:fill="FFFFFF"/>
         </w:rPr>
@@ -45819,7 +45819,7 @@
       <w:pPr>
         <w:spacing w:after="0"/>
         <w:rPr>
-          <w:rFonts w:ascii="Arial" w:hAnsi="Arial" w:cs="Arial" w:hint="eastAsia"/>
+          <w:rFonts w:ascii="Arial" w:hAnsi="Arial" w:cs="Arial"/>
           <w:color w:val="505050"/>
           <w:shd w:val="clear" w:color="auto" w:fill="FFFFFF"/>
         </w:rPr>
@@ -47095,7 +47095,7 @@
       <w:pPr>
         <w:spacing w:after="0"/>
         <w:rPr>
-          <w:rFonts w:ascii="Arial" w:hAnsi="Arial" w:cs="Arial" w:hint="eastAsia"/>
+          <w:rFonts w:ascii="Arial" w:hAnsi="Arial" w:cs="Arial"/>
           <w:color w:val="505050"/>
           <w:shd w:val="clear" w:color="auto" w:fill="FFFFFF"/>
         </w:rPr>
@@ -48193,7 +48193,7 @@
         <w:spacing w:after="0"/>
         <w:ind w:leftChars="100" w:left="200" w:firstLineChars="100" w:firstLine="200"/>
         <w:rPr>
-          <w:rFonts w:ascii="Arial" w:hAnsi="Arial" w:cs="Arial" w:hint="eastAsia"/>
+          <w:rFonts w:ascii="Arial" w:hAnsi="Arial" w:cs="Arial"/>
           <w:color w:val="505050"/>
           <w:shd w:val="clear" w:color="auto" w:fill="FFFFFF"/>
         </w:rPr>
@@ -48623,7 +48623,7 @@
       <w:pPr>
         <w:spacing w:after="0"/>
         <w:rPr>
-          <w:rFonts w:ascii="Arial" w:hAnsi="Arial" w:cs="Arial" w:hint="eastAsia"/>
+          <w:rFonts w:ascii="Arial" w:hAnsi="Arial" w:cs="Arial"/>
           <w:color w:val="505050"/>
           <w:shd w:val="clear" w:color="auto" w:fill="FFFFFF"/>
         </w:rPr>
@@ -48699,7 +48699,7 @@
       <w:pPr>
         <w:spacing w:after="0"/>
         <w:rPr>
-          <w:rFonts w:ascii="Arial" w:hAnsi="Arial" w:cs="Arial" w:hint="eastAsia"/>
+          <w:rFonts w:ascii="Arial" w:hAnsi="Arial" w:cs="Arial"/>
           <w:color w:val="505050"/>
           <w:shd w:val="clear" w:color="auto" w:fill="FFFFFF"/>
         </w:rPr>
@@ -48752,7 +48752,7 @@
       <w:pPr>
         <w:spacing w:after="0"/>
         <w:rPr>
-          <w:rFonts w:ascii="Arial" w:hAnsi="Arial" w:cs="Arial" w:hint="eastAsia"/>
+          <w:rFonts w:ascii="Arial" w:hAnsi="Arial" w:cs="Arial"/>
           <w:color w:val="505050"/>
           <w:shd w:val="clear" w:color="auto" w:fill="FFFFFF"/>
         </w:rPr>
@@ -49487,7 +49487,7 @@
       <w:pPr>
         <w:spacing w:after="0"/>
         <w:rPr>
-          <w:rFonts w:ascii="Arial" w:hAnsi="Arial" w:cs="Arial" w:hint="eastAsia"/>
+          <w:rFonts w:ascii="Arial" w:hAnsi="Arial" w:cs="Arial"/>
           <w:color w:val="505050"/>
           <w:shd w:val="clear" w:color="auto" w:fill="FFFFFF"/>
         </w:rPr>
@@ -49615,7 +49615,7 @@
       <w:pPr>
         <w:spacing w:after="0"/>
         <w:rPr>
-          <w:rFonts w:ascii="Arial" w:hAnsi="Arial" w:cs="Arial" w:hint="eastAsia"/>
+          <w:rFonts w:ascii="Arial" w:hAnsi="Arial" w:cs="Arial"/>
           <w:color w:val="505050"/>
           <w:shd w:val="clear" w:color="auto" w:fill="FFFFFF"/>
         </w:rPr>
@@ -49925,7 +49925,7 @@
       <w:pPr>
         <w:spacing w:after="0"/>
         <w:rPr>
-          <w:rFonts w:ascii="Arial" w:hAnsi="Arial" w:cs="Arial" w:hint="eastAsia"/>
+          <w:rFonts w:ascii="Arial" w:hAnsi="Arial" w:cs="Arial"/>
           <w:color w:val="505050"/>
           <w:shd w:val="clear" w:color="auto" w:fill="FFFFFF"/>
         </w:rPr>
@@ -49978,7 +49978,7 @@
       <w:pPr>
         <w:spacing w:after="0"/>
         <w:rPr>
-          <w:rFonts w:ascii="Arial" w:hAnsi="Arial" w:cs="Arial" w:hint="eastAsia"/>
+          <w:rFonts w:ascii="Arial" w:hAnsi="Arial" w:cs="Arial"/>
           <w:color w:val="505050"/>
           <w:shd w:val="clear" w:color="auto" w:fill="FFFFFF"/>
         </w:rPr>
@@ -50068,7 +50068,7 @@
       <w:pPr>
         <w:spacing w:after="0"/>
         <w:rPr>
-          <w:rFonts w:ascii="Arial" w:hAnsi="Arial" w:cs="Arial" w:hint="eastAsia"/>
+          <w:rFonts w:ascii="Arial" w:hAnsi="Arial" w:cs="Arial"/>
           <w:color w:val="505050"/>
           <w:shd w:val="clear" w:color="auto" w:fill="FFFFFF"/>
         </w:rPr>
@@ -50122,7 +50122,7 @@
       <w:pPr>
         <w:spacing w:after="0"/>
         <w:rPr>
-          <w:rFonts w:ascii="Arial" w:hAnsi="Arial" w:cs="Arial" w:hint="eastAsia"/>
+          <w:rFonts w:ascii="Arial" w:hAnsi="Arial" w:cs="Arial"/>
           <w:color w:val="505050"/>
           <w:shd w:val="clear" w:color="auto" w:fill="FFFFFF"/>
         </w:rPr>
@@ -50934,7 +50934,7 @@
       <w:pPr>
         <w:spacing w:after="0"/>
         <w:rPr>
-          <w:rFonts w:ascii="Arial" w:hAnsi="Arial" w:cs="Arial" w:hint="eastAsia"/>
+          <w:rFonts w:ascii="Arial" w:hAnsi="Arial" w:cs="Arial"/>
           <w:color w:val="505050"/>
           <w:shd w:val="clear" w:color="auto" w:fill="FFFFFF"/>
         </w:rPr>
@@ -51682,7 +51682,7 @@
       <w:pPr>
         <w:spacing w:after="0"/>
         <w:rPr>
-          <w:rFonts w:ascii="Arial" w:hAnsi="Arial" w:cs="Arial" w:hint="eastAsia"/>
+          <w:rFonts w:ascii="Arial" w:hAnsi="Arial" w:cs="Arial"/>
           <w:color w:val="505050"/>
           <w:shd w:val="clear" w:color="auto" w:fill="FFFFFF"/>
         </w:rPr>
@@ -52153,7 +52153,7 @@
       <w:pPr>
         <w:spacing w:after="0"/>
         <w:rPr>
-          <w:rFonts w:ascii="Arial" w:hAnsi="Arial" w:cs="Arial" w:hint="eastAsia"/>
+          <w:rFonts w:ascii="Arial" w:hAnsi="Arial" w:cs="Arial"/>
           <w:color w:val="505050"/>
           <w:shd w:val="clear" w:color="auto" w:fill="FFFFFF"/>
         </w:rPr>
@@ -52381,7 +52381,7 @@
       <w:pPr>
         <w:spacing w:after="0"/>
         <w:rPr>
-          <w:rFonts w:ascii="Arial" w:hAnsi="Arial" w:cs="Arial" w:hint="eastAsia"/>
+          <w:rFonts w:ascii="Arial" w:hAnsi="Arial" w:cs="Arial"/>
           <w:color w:val="505050"/>
           <w:shd w:val="clear" w:color="auto" w:fill="FFFFFF"/>
         </w:rPr>
@@ -53740,7 +53740,7 @@
       <w:pPr>
         <w:spacing w:after="0"/>
         <w:rPr>
-          <w:rFonts w:ascii="Arial" w:hAnsi="Arial" w:cs="Arial" w:hint="eastAsia"/>
+          <w:rFonts w:ascii="Arial" w:hAnsi="Arial" w:cs="Arial"/>
           <w:color w:val="505050"/>
           <w:shd w:val="clear" w:color="auto" w:fill="FFFFFF"/>
         </w:rPr>
@@ -53804,7 +53804,7 @@
       <w:pPr>
         <w:spacing w:after="0"/>
         <w:rPr>
-          <w:rFonts w:ascii="Arial" w:hAnsi="Arial" w:cs="Arial" w:hint="eastAsia"/>
+          <w:rFonts w:ascii="Arial" w:hAnsi="Arial" w:cs="Arial"/>
           <w:color w:val="505050"/>
           <w:shd w:val="clear" w:color="auto" w:fill="FFFFFF"/>
         </w:rPr>
@@ -53948,7 +53948,7 @@
       <w:pPr>
         <w:spacing w:after="0"/>
         <w:rPr>
-          <w:rFonts w:ascii="Arial" w:hAnsi="Arial" w:cs="Arial" w:hint="eastAsia"/>
+          <w:rFonts w:ascii="Arial" w:hAnsi="Arial" w:cs="Arial"/>
           <w:color w:val="505050"/>
           <w:shd w:val="clear" w:color="auto" w:fill="FFFFFF"/>
         </w:rPr>
@@ -54608,7 +54608,7 @@
       <w:pPr>
         <w:spacing w:after="0"/>
         <w:rPr>
-          <w:rFonts w:ascii="Arial" w:hAnsi="Arial" w:cs="Arial" w:hint="eastAsia"/>
+          <w:rFonts w:ascii="Arial" w:hAnsi="Arial" w:cs="Arial"/>
           <w:color w:val="505050"/>
           <w:shd w:val="clear" w:color="auto" w:fill="FFFFFF"/>
         </w:rPr>
@@ -54626,7 +54626,7 @@
       <w:pPr>
         <w:spacing w:after="0"/>
         <w:rPr>
-          <w:rFonts w:ascii="Arial" w:hAnsi="Arial" w:cs="Arial" w:hint="eastAsia"/>
+          <w:rFonts w:ascii="Arial" w:hAnsi="Arial" w:cs="Arial"/>
           <w:color w:val="505050"/>
           <w:shd w:val="clear" w:color="auto" w:fill="FFFFFF"/>
         </w:rPr>
@@ -54714,7 +54714,7 @@
       <w:pPr>
         <w:spacing w:after="0"/>
         <w:rPr>
-          <w:rFonts w:ascii="Arial" w:hAnsi="Arial" w:cs="Arial" w:hint="eastAsia"/>
+          <w:rFonts w:ascii="Arial" w:hAnsi="Arial" w:cs="Arial"/>
           <w:color w:val="505050"/>
           <w:shd w:val="clear" w:color="auto" w:fill="FFFFFF"/>
         </w:rPr>
@@ -54787,7 +54787,7 @@
       <w:pPr>
         <w:spacing w:after="0"/>
         <w:rPr>
-          <w:rFonts w:ascii="Arial" w:hAnsi="Arial" w:cs="Arial" w:hint="eastAsia"/>
+          <w:rFonts w:ascii="Arial" w:hAnsi="Arial" w:cs="Arial"/>
           <w:color w:val="505050"/>
           <w:shd w:val="clear" w:color="auto" w:fill="FFFFFF"/>
         </w:rPr>
@@ -54869,7 +54869,7 @@
       <w:pPr>
         <w:spacing w:after="0"/>
         <w:rPr>
-          <w:rFonts w:ascii="Arial" w:hAnsi="Arial" w:cs="Arial" w:hint="eastAsia"/>
+          <w:rFonts w:ascii="Arial" w:hAnsi="Arial" w:cs="Arial"/>
           <w:color w:val="505050"/>
           <w:shd w:val="clear" w:color="auto" w:fill="FFFFFF"/>
         </w:rPr>
@@ -54923,7 +54923,7 @@
       <w:pPr>
         <w:spacing w:after="0"/>
         <w:rPr>
-          <w:rFonts w:ascii="Arial" w:hAnsi="Arial" w:cs="Arial" w:hint="eastAsia"/>
+          <w:rFonts w:ascii="Arial" w:hAnsi="Arial" w:cs="Arial"/>
           <w:color w:val="505050"/>
           <w:shd w:val="clear" w:color="auto" w:fill="FFFFFF"/>
         </w:rPr>
@@ -55331,7 +55331,617 @@
       <w:pPr>
         <w:spacing w:after="0"/>
         <w:rPr>
-          <w:rFonts w:ascii="Arial" w:hAnsi="Arial" w:cs="Arial" w:hint="eastAsia"/>
+          <w:rFonts w:ascii="Arial" w:hAnsi="Arial" w:cs="Arial"/>
+          <w:color w:val="505050"/>
+          <w:shd w:val="clear" w:color="auto" w:fill="FFFFFF"/>
+        </w:rPr>
+      </w:pPr>
+    </w:p>
+    <w:p>
+      <w:pPr>
+        <w:spacing w:after="0"/>
+        <w:rPr>
+          <w:rFonts w:ascii="Arial" w:hAnsi="Arial" w:cs="Arial"/>
+          <w:color w:val="505050"/>
+          <w:shd w:val="clear" w:color="auto" w:fill="FFFFFF"/>
+        </w:rPr>
+      </w:pPr>
+    </w:p>
+    <w:p>
+      <w:pPr>
+        <w:spacing w:after="0"/>
+        <w:rPr>
+          <w:rFonts w:ascii="Arial" w:hAnsi="Arial" w:cs="Arial"/>
+          <w:color w:val="505050"/>
+          <w:shd w:val="clear" w:color="auto" w:fill="FFFFFF"/>
+        </w:rPr>
+      </w:pPr>
+      <w:r>
+        <w:rPr>
+          <w:rFonts w:ascii="Arial" w:hAnsi="Arial" w:cs="Arial"/>
+          <w:color w:val="505050"/>
+          <w:shd w:val="clear" w:color="auto" w:fill="FFFFFF"/>
+        </w:rPr>
+        <w:t xml:space="preserve">70. </w:t>
+      </w:r>
+      <w:r>
+        <w:rPr>
+          <w:rFonts w:ascii="Arial" w:hAnsi="Arial" w:cs="Arial"/>
+          <w:color w:val="505050"/>
+          <w:shd w:val="clear" w:color="auto" w:fill="FFFFFF"/>
+        </w:rPr>
+        <w:t>An organization designs a mobile application for their customers to upload photos to a site. The application needs a secure login with MFA. The organization wants to limit the initial build time and maintenance of the solution.</w:t>
+      </w:r>
+    </w:p>
+    <w:p>
+      <w:pPr>
+        <w:spacing w:after="0"/>
+        <w:rPr>
+          <w:rFonts w:ascii="Arial" w:hAnsi="Arial" w:cs="Arial"/>
+          <w:color w:val="505050"/>
+          <w:shd w:val="clear" w:color="auto" w:fill="FFFFFF"/>
+        </w:rPr>
+      </w:pPr>
+      <w:r>
+        <w:rPr>
+          <w:rFonts w:ascii="Arial" w:hAnsi="Arial" w:cs="Arial" w:hint="eastAsia"/>
+          <w:color w:val="505050"/>
+          <w:shd w:val="clear" w:color="auto" w:fill="FFFFFF"/>
+        </w:rPr>
+        <w:t>Which solution should a Soultions Architect recommend to meet the requirements?</w:t>
+      </w:r>
+    </w:p>
+    <w:p>
+      <w:pPr>
+        <w:spacing w:after="0"/>
+        <w:rPr>
+          <w:rFonts w:ascii="Arial" w:hAnsi="Arial" w:cs="Arial"/>
+          <w:color w:val="505050"/>
+          <w:shd w:val="clear" w:color="auto" w:fill="FFFFFF"/>
+        </w:rPr>
+      </w:pPr>
+    </w:p>
+    <w:p>
+      <w:pPr>
+        <w:spacing w:after="0"/>
+        <w:rPr>
+          <w:rFonts w:ascii="Arial" w:hAnsi="Arial" w:cs="Arial"/>
+          <w:color w:val="505050"/>
+          <w:shd w:val="clear" w:color="auto" w:fill="FFFFFF"/>
+        </w:rPr>
+      </w:pPr>
+      <w:r>
+        <w:rPr>
+          <w:rFonts w:ascii="Arial" w:hAnsi="Arial" w:cs="Arial"/>
+          <w:color w:val="505050"/>
+          <w:shd w:val="clear" w:color="auto" w:fill="FFFFFF"/>
+        </w:rPr>
+        <w:t>A. Use Amazon Cognito identity with SMS-based MFA.</w:t>
+      </w:r>
+    </w:p>
+    <w:p>
+      <w:pPr>
+        <w:spacing w:after="0"/>
+        <w:rPr>
+          <w:rFonts w:ascii="Arial" w:hAnsi="Arial" w:cs="Arial"/>
+          <w:color w:val="505050"/>
+          <w:shd w:val="clear" w:color="auto" w:fill="FFFFFF"/>
+        </w:rPr>
+      </w:pPr>
+      <w:r>
+        <w:rPr>
+          <w:rFonts w:ascii="Arial" w:hAnsi="Arial" w:cs="Arial"/>
+          <w:color w:val="505050"/>
+          <w:shd w:val="clear" w:color="auto" w:fill="FFFFFF"/>
+        </w:rPr>
+        <w:t>B. Edit AWS IAM policies MFA for all users.</w:t>
+      </w:r>
+    </w:p>
+    <w:p>
+      <w:pPr>
+        <w:spacing w:after="0"/>
+        <w:rPr>
+          <w:rFonts w:ascii="Arial" w:hAnsi="Arial" w:cs="Arial"/>
+          <w:color w:val="505050"/>
+          <w:shd w:val="clear" w:color="auto" w:fill="FFFFFF"/>
+        </w:rPr>
+      </w:pPr>
+      <w:r>
+        <w:rPr>
+          <w:rFonts w:ascii="Arial" w:hAnsi="Arial" w:cs="Arial"/>
+          <w:color w:val="505050"/>
+          <w:shd w:val="clear" w:color="auto" w:fill="FFFFFF"/>
+        </w:rPr>
+        <w:t>C. Federate IAM against corporate AD that requires MFA.</w:t>
+      </w:r>
+    </w:p>
+    <w:p>
+      <w:pPr>
+        <w:spacing w:after="0"/>
+        <w:rPr>
+          <w:rFonts w:ascii="Arial" w:hAnsi="Arial" w:cs="Arial"/>
+          <w:color w:val="505050"/>
+          <w:shd w:val="clear" w:color="auto" w:fill="FFFFFF"/>
+        </w:rPr>
+      </w:pPr>
+      <w:r>
+        <w:rPr>
+          <w:rFonts w:ascii="Arial" w:hAnsi="Arial" w:cs="Arial"/>
+          <w:color w:val="505050"/>
+          <w:shd w:val="clear" w:color="auto" w:fill="FFFFFF"/>
+        </w:rPr>
+        <w:t>D. Use Amazon API Gateway and require SSE for photos</w:t>
+      </w:r>
+    </w:p>
+    <w:p>
+      <w:pPr>
+        <w:spacing w:after="0"/>
+        <w:rPr>
+          <w:rFonts w:ascii="Arial" w:hAnsi="Arial" w:cs="Arial"/>
+          <w:color w:val="505050"/>
+          <w:shd w:val="clear" w:color="auto" w:fill="FFFFFF"/>
+        </w:rPr>
+      </w:pPr>
+    </w:p>
+    <w:p>
+      <w:pPr>
+        <w:spacing w:after="0"/>
+        <w:rPr>
+          <w:rFonts w:ascii="Arial" w:hAnsi="Arial" w:cs="Arial"/>
+          <w:color w:val="505050"/>
+          <w:shd w:val="clear" w:color="auto" w:fill="FFFFFF"/>
+        </w:rPr>
+      </w:pPr>
+      <w:r>
+        <w:rPr>
+          <w:rFonts w:ascii="Arial" w:hAnsi="Arial" w:cs="Arial"/>
+          <w:color w:val="505050"/>
+          <w:shd w:val="clear" w:color="auto" w:fill="FFFFFF"/>
+        </w:rPr>
+        <w:t xml:space="preserve">Answer : </w:t>
+      </w:r>
+      <w:r>
+        <w:rPr>
+          <w:rFonts w:ascii="Arial" w:hAnsi="Arial" w:cs="Arial"/>
+          <w:color w:val="505050"/>
+          <w:shd w:val="clear" w:color="auto" w:fill="FFFFFF"/>
+        </w:rPr>
+        <w:t>A</w:t>
+      </w:r>
+    </w:p>
+    <w:p>
+      <w:pPr>
+        <w:spacing w:after="0"/>
+        <w:rPr>
+          <w:rFonts w:ascii="Arial" w:hAnsi="Arial" w:cs="Arial"/>
+          <w:color w:val="505050"/>
+          <w:shd w:val="clear" w:color="auto" w:fill="FFFFFF"/>
+        </w:rPr>
+      </w:pPr>
+    </w:p>
+    <w:p>
+      <w:pPr>
+        <w:spacing w:after="0"/>
+        <w:rPr>
+          <w:rFonts w:ascii="Arial" w:hAnsi="Arial" w:cs="Arial"/>
+          <w:color w:val="505050"/>
+          <w:shd w:val="clear" w:color="auto" w:fill="FFFFFF"/>
+        </w:rPr>
+      </w:pPr>
+      <w:r>
+        <w:rPr>
+          <w:rFonts w:ascii="Arial" w:hAnsi="Arial" w:cs="Arial"/>
+          <w:color w:val="505050"/>
+          <w:shd w:val="clear" w:color="auto" w:fill="FFFFFF"/>
+        </w:rPr>
+        <w:t>Explanation</w:t>
+      </w:r>
+    </w:p>
+    <w:p>
+      <w:pPr>
+        <w:spacing w:after="0"/>
+        <w:rPr>
+          <w:rFonts w:ascii="Arial" w:hAnsi="Arial" w:cs="Arial"/>
+          <w:color w:val="505050"/>
+          <w:shd w:val="clear" w:color="auto" w:fill="FFFFFF"/>
+        </w:rPr>
+      </w:pPr>
+      <w:r>
+        <w:rPr>
+          <w:rFonts w:ascii="Arial" w:hAnsi="Arial" w:cs="Arial" w:hint="eastAsia"/>
+          <w:color w:val="505050"/>
+          <w:shd w:val="clear" w:color="auto" w:fill="FFFFFF"/>
+        </w:rPr>
+        <w:t>Cognito</w:t>
+      </w:r>
+      <w:r>
+        <w:rPr>
+          <w:rFonts w:ascii="Arial" w:hAnsi="Arial" w:cs="Arial" w:hint="eastAsia"/>
+          <w:color w:val="505050"/>
+          <w:shd w:val="clear" w:color="auto" w:fill="FFFFFF"/>
+        </w:rPr>
+        <w:t>는</w:t>
+      </w:r>
+      <w:r>
+        <w:rPr>
+          <w:rFonts w:ascii="Arial" w:hAnsi="Arial" w:cs="Arial" w:hint="eastAsia"/>
+          <w:color w:val="505050"/>
+          <w:shd w:val="clear" w:color="auto" w:fill="FFFFFF"/>
+        </w:rPr>
+        <w:t xml:space="preserve"> </w:t>
+      </w:r>
+      <w:r>
+        <w:rPr>
+          <w:rFonts w:ascii="Arial" w:hAnsi="Arial" w:cs="Arial" w:hint="eastAsia"/>
+          <w:color w:val="505050"/>
+          <w:shd w:val="clear" w:color="auto" w:fill="FFFFFF"/>
+        </w:rPr>
+        <w:t>모바일상에서의</w:t>
+      </w:r>
+      <w:r>
+        <w:rPr>
+          <w:rFonts w:ascii="Arial" w:hAnsi="Arial" w:cs="Arial" w:hint="eastAsia"/>
+          <w:color w:val="505050"/>
+          <w:shd w:val="clear" w:color="auto" w:fill="FFFFFF"/>
+        </w:rPr>
+        <w:t xml:space="preserve"> </w:t>
+      </w:r>
+      <w:r>
+        <w:rPr>
+          <w:rFonts w:ascii="Arial" w:hAnsi="Arial" w:cs="Arial" w:hint="eastAsia"/>
+          <w:color w:val="505050"/>
+          <w:shd w:val="clear" w:color="auto" w:fill="FFFFFF"/>
+        </w:rPr>
+        <w:t>로그인에</w:t>
+      </w:r>
+      <w:r>
+        <w:rPr>
+          <w:rFonts w:ascii="Arial" w:hAnsi="Arial" w:cs="Arial" w:hint="eastAsia"/>
+          <w:color w:val="505050"/>
+          <w:shd w:val="clear" w:color="auto" w:fill="FFFFFF"/>
+        </w:rPr>
+        <w:t xml:space="preserve"> </w:t>
+      </w:r>
+      <w:r>
+        <w:rPr>
+          <w:rFonts w:ascii="Arial" w:hAnsi="Arial" w:cs="Arial" w:hint="eastAsia"/>
+          <w:color w:val="505050"/>
+          <w:shd w:val="clear" w:color="auto" w:fill="FFFFFF"/>
+        </w:rPr>
+        <w:t>특화되어</w:t>
+      </w:r>
+      <w:r>
+        <w:rPr>
+          <w:rFonts w:ascii="Arial" w:hAnsi="Arial" w:cs="Arial" w:hint="eastAsia"/>
+          <w:color w:val="505050"/>
+          <w:shd w:val="clear" w:color="auto" w:fill="FFFFFF"/>
+        </w:rPr>
+        <w:t xml:space="preserve"> </w:t>
+      </w:r>
+      <w:r>
+        <w:rPr>
+          <w:rFonts w:ascii="Arial" w:hAnsi="Arial" w:cs="Arial" w:hint="eastAsia"/>
+          <w:color w:val="505050"/>
+          <w:shd w:val="clear" w:color="auto" w:fill="FFFFFF"/>
+        </w:rPr>
+        <w:t>있으며</w:t>
+      </w:r>
+      <w:r>
+        <w:rPr>
+          <w:rFonts w:ascii="Arial" w:hAnsi="Arial" w:cs="Arial" w:hint="eastAsia"/>
+          <w:color w:val="505050"/>
+          <w:shd w:val="clear" w:color="auto" w:fill="FFFFFF"/>
+        </w:rPr>
+        <w:t>,</w:t>
+      </w:r>
+      <w:r>
+        <w:rPr>
+          <w:rFonts w:ascii="Arial" w:hAnsi="Arial" w:cs="Arial"/>
+          <w:color w:val="505050"/>
+          <w:shd w:val="clear" w:color="auto" w:fill="FFFFFF"/>
+        </w:rPr>
+        <w:t xml:space="preserve"> </w:t>
+      </w:r>
+      <w:r>
+        <w:rPr>
+          <w:rFonts w:ascii="Arial" w:hAnsi="Arial" w:cs="Arial" w:hint="eastAsia"/>
+          <w:color w:val="505050"/>
+          <w:shd w:val="clear" w:color="auto" w:fill="FFFFFF"/>
+        </w:rPr>
+        <w:t>여러가지</w:t>
+      </w:r>
+      <w:r>
+        <w:rPr>
+          <w:rFonts w:ascii="Arial" w:hAnsi="Arial" w:cs="Arial" w:hint="eastAsia"/>
+          <w:color w:val="505050"/>
+          <w:shd w:val="clear" w:color="auto" w:fill="FFFFFF"/>
+        </w:rPr>
+        <w:t xml:space="preserve"> </w:t>
+      </w:r>
+      <w:r>
+        <w:rPr>
+          <w:rFonts w:ascii="Arial" w:hAnsi="Arial" w:cs="Arial" w:hint="eastAsia"/>
+          <w:color w:val="505050"/>
+          <w:shd w:val="clear" w:color="auto" w:fill="FFFFFF"/>
+        </w:rPr>
+        <w:t>방식의</w:t>
+      </w:r>
+      <w:r>
+        <w:rPr>
+          <w:rFonts w:ascii="Arial" w:hAnsi="Arial" w:cs="Arial" w:hint="eastAsia"/>
+          <w:color w:val="505050"/>
+          <w:shd w:val="clear" w:color="auto" w:fill="FFFFFF"/>
+        </w:rPr>
+        <w:t xml:space="preserve"> </w:t>
+      </w:r>
+      <w:r>
+        <w:rPr>
+          <w:rFonts w:ascii="Arial" w:hAnsi="Arial" w:cs="Arial"/>
+          <w:color w:val="505050"/>
+          <w:shd w:val="clear" w:color="auto" w:fill="FFFFFF"/>
+        </w:rPr>
+        <w:t>MFA</w:t>
+      </w:r>
+      <w:r>
+        <w:rPr>
+          <w:rFonts w:ascii="Arial" w:hAnsi="Arial" w:cs="Arial" w:hint="eastAsia"/>
+          <w:color w:val="505050"/>
+          <w:shd w:val="clear" w:color="auto" w:fill="FFFFFF"/>
+        </w:rPr>
+        <w:t>를</w:t>
+      </w:r>
+      <w:r>
+        <w:rPr>
+          <w:rFonts w:ascii="Arial" w:hAnsi="Arial" w:cs="Arial" w:hint="eastAsia"/>
+          <w:color w:val="505050"/>
+          <w:shd w:val="clear" w:color="auto" w:fill="FFFFFF"/>
+        </w:rPr>
+        <w:t xml:space="preserve"> </w:t>
+      </w:r>
+      <w:r>
+        <w:rPr>
+          <w:rFonts w:ascii="Arial" w:hAnsi="Arial" w:cs="Arial" w:hint="eastAsia"/>
+          <w:color w:val="505050"/>
+          <w:shd w:val="clear" w:color="auto" w:fill="FFFFFF"/>
+        </w:rPr>
+        <w:t>통해</w:t>
+      </w:r>
+      <w:r>
+        <w:rPr>
+          <w:rFonts w:ascii="Arial" w:hAnsi="Arial" w:cs="Arial" w:hint="eastAsia"/>
+          <w:color w:val="505050"/>
+          <w:shd w:val="clear" w:color="auto" w:fill="FFFFFF"/>
+        </w:rPr>
+        <w:t xml:space="preserve"> </w:t>
+      </w:r>
+      <w:r>
+        <w:rPr>
+          <w:rFonts w:ascii="Arial" w:hAnsi="Arial" w:cs="Arial" w:hint="eastAsia"/>
+          <w:color w:val="505050"/>
+          <w:shd w:val="clear" w:color="auto" w:fill="FFFFFF"/>
+        </w:rPr>
+        <w:t>보안인증을</w:t>
+      </w:r>
+      <w:r>
+        <w:rPr>
+          <w:rFonts w:ascii="Arial" w:hAnsi="Arial" w:cs="Arial" w:hint="eastAsia"/>
+          <w:color w:val="505050"/>
+          <w:shd w:val="clear" w:color="auto" w:fill="FFFFFF"/>
+        </w:rPr>
+        <w:t xml:space="preserve"> </w:t>
+      </w:r>
+      <w:r>
+        <w:rPr>
+          <w:rFonts w:ascii="Arial" w:hAnsi="Arial" w:cs="Arial" w:hint="eastAsia"/>
+          <w:color w:val="505050"/>
+          <w:shd w:val="clear" w:color="auto" w:fill="FFFFFF"/>
+        </w:rPr>
+        <w:t>더</w:t>
+      </w:r>
+      <w:r>
+        <w:rPr>
+          <w:rFonts w:ascii="Arial" w:hAnsi="Arial" w:cs="Arial" w:hint="eastAsia"/>
+          <w:color w:val="505050"/>
+          <w:shd w:val="clear" w:color="auto" w:fill="FFFFFF"/>
+        </w:rPr>
+        <w:t xml:space="preserve"> </w:t>
+      </w:r>
+      <w:r>
+        <w:rPr>
+          <w:rFonts w:ascii="Arial" w:hAnsi="Arial" w:cs="Arial" w:hint="eastAsia"/>
+          <w:color w:val="505050"/>
+          <w:shd w:val="clear" w:color="auto" w:fill="FFFFFF"/>
+        </w:rPr>
+        <w:t>강화</w:t>
+      </w:r>
+      <w:r>
+        <w:rPr>
+          <w:rFonts w:ascii="Arial" w:hAnsi="Arial" w:cs="Arial" w:hint="eastAsia"/>
+          <w:color w:val="505050"/>
+          <w:shd w:val="clear" w:color="auto" w:fill="FFFFFF"/>
+        </w:rPr>
+        <w:t xml:space="preserve"> </w:t>
+      </w:r>
+      <w:r>
+        <w:rPr>
+          <w:rFonts w:ascii="Arial" w:hAnsi="Arial" w:cs="Arial" w:hint="eastAsia"/>
+          <w:color w:val="505050"/>
+          <w:shd w:val="clear" w:color="auto" w:fill="FFFFFF"/>
+        </w:rPr>
+        <w:t>할</w:t>
+      </w:r>
+      <w:r>
+        <w:rPr>
+          <w:rFonts w:ascii="Arial" w:hAnsi="Arial" w:cs="Arial" w:hint="eastAsia"/>
+          <w:color w:val="505050"/>
+          <w:shd w:val="clear" w:color="auto" w:fill="FFFFFF"/>
+        </w:rPr>
+        <w:t xml:space="preserve"> </w:t>
+      </w:r>
+      <w:r>
+        <w:rPr>
+          <w:rFonts w:ascii="Arial" w:hAnsi="Arial" w:cs="Arial" w:hint="eastAsia"/>
+          <w:color w:val="505050"/>
+          <w:shd w:val="clear" w:color="auto" w:fill="FFFFFF"/>
+        </w:rPr>
+        <w:t>수</w:t>
+      </w:r>
+      <w:r>
+        <w:rPr>
+          <w:rFonts w:ascii="Arial" w:hAnsi="Arial" w:cs="Arial" w:hint="eastAsia"/>
+          <w:color w:val="505050"/>
+          <w:shd w:val="clear" w:color="auto" w:fill="FFFFFF"/>
+        </w:rPr>
+        <w:t xml:space="preserve"> </w:t>
+      </w:r>
+      <w:r>
+        <w:rPr>
+          <w:rFonts w:ascii="Arial" w:hAnsi="Arial" w:cs="Arial" w:hint="eastAsia"/>
+          <w:color w:val="505050"/>
+          <w:shd w:val="clear" w:color="auto" w:fill="FFFFFF"/>
+        </w:rPr>
+        <w:t>있다</w:t>
+      </w:r>
+      <w:r>
+        <w:rPr>
+          <w:rFonts w:ascii="Arial" w:hAnsi="Arial" w:cs="Arial" w:hint="eastAsia"/>
+          <w:color w:val="505050"/>
+          <w:shd w:val="clear" w:color="auto" w:fill="FFFFFF"/>
+        </w:rPr>
+        <w:t>.</w:t>
+      </w:r>
+    </w:p>
+    <w:p>
+      <w:pPr>
+        <w:spacing w:after="0"/>
+        <w:rPr>
+          <w:rFonts w:ascii="Arial" w:hAnsi="Arial" w:cs="Arial"/>
+          <w:color w:val="505050"/>
+          <w:shd w:val="clear" w:color="auto" w:fill="FFFFFF"/>
+        </w:rPr>
+      </w:pPr>
+    </w:p>
+    <w:p>
+      <w:pPr>
+        <w:spacing w:after="0"/>
+        <w:rPr>
+          <w:rFonts w:ascii="Arial" w:hAnsi="Arial" w:cs="Arial"/>
+          <w:color w:val="505050"/>
+          <w:shd w:val="clear" w:color="auto" w:fill="FFFFFF"/>
+        </w:rPr>
+      </w:pPr>
+      <w:r>
+        <w:rPr>
+          <w:rFonts w:ascii="Arial" w:hAnsi="Arial" w:cs="Arial"/>
+          <w:color w:val="505050"/>
+          <w:shd w:val="clear" w:color="auto" w:fill="FFFFFF"/>
+        </w:rPr>
+        <w:t>Reference</w:t>
+      </w:r>
+    </w:p>
+    <w:p>
+      <w:pPr>
+        <w:spacing w:after="0"/>
+        <w:rPr>
+          <w:rFonts w:ascii="Arial" w:hAnsi="Arial" w:cs="Arial"/>
+          <w:color w:val="505050"/>
+          <w:shd w:val="clear" w:color="auto" w:fill="FFFFFF"/>
+        </w:rPr>
+      </w:pPr>
+      <w:r>
+        <w:rPr>
+          <w:rFonts w:ascii="Arial" w:hAnsi="Arial" w:cs="Arial"/>
+          <w:color w:val="505050"/>
+          <w:shd w:val="clear" w:color="auto" w:fill="FFFFFF"/>
+        </w:rPr>
+        <w:t>docs.aws.amazon.com/ko_kr/cognito/latest/developerguide/what-is-amazon-cognito.html</w:t>
+      </w:r>
+    </w:p>
+    <w:p>
+      <w:pPr>
+        <w:spacing w:after="0"/>
+        <w:rPr>
+          <w:rFonts w:ascii="Arial" w:hAnsi="Arial" w:cs="Arial"/>
+          <w:color w:val="505050"/>
+          <w:shd w:val="clear" w:color="auto" w:fill="FFFFFF"/>
+        </w:rPr>
+      </w:pPr>
+    </w:p>
+    <w:p>
+      <w:pPr>
+        <w:spacing w:after="0"/>
+        <w:rPr>
+          <w:rFonts w:ascii="Arial" w:hAnsi="Arial" w:cs="Arial"/>
+          <w:color w:val="505050"/>
+          <w:shd w:val="clear" w:color="auto" w:fill="FFFFFF"/>
+        </w:rPr>
+      </w:pPr>
+    </w:p>
+    <w:p>
+      <w:pPr>
+        <w:spacing w:after="0"/>
+        <w:rPr>
+          <w:rFonts w:ascii="Arial" w:hAnsi="Arial" w:cs="Arial"/>
+          <w:color w:val="505050"/>
+          <w:shd w:val="clear" w:color="auto" w:fill="FFFFFF"/>
+        </w:rPr>
+      </w:pPr>
+    </w:p>
+    <w:p>
+      <w:pPr>
+        <w:spacing w:after="0"/>
+        <w:rPr>
+          <w:rFonts w:ascii="Arial" w:hAnsi="Arial" w:cs="Arial"/>
+          <w:color w:val="505050"/>
+          <w:shd w:val="clear" w:color="auto" w:fill="FFFFFF"/>
+        </w:rPr>
+      </w:pPr>
+    </w:p>
+    <w:p>
+      <w:pPr>
+        <w:spacing w:after="0"/>
+        <w:rPr>
+          <w:rFonts w:ascii="Arial" w:hAnsi="Arial" w:cs="Arial"/>
+          <w:color w:val="505050"/>
+          <w:shd w:val="clear" w:color="auto" w:fill="FFFFFF"/>
+        </w:rPr>
+      </w:pPr>
+    </w:p>
+    <w:p>
+      <w:pPr>
+        <w:spacing w:after="0"/>
+        <w:rPr>
+          <w:rFonts w:ascii="Arial" w:hAnsi="Arial" w:cs="Arial"/>
+          <w:color w:val="505050"/>
+          <w:shd w:val="clear" w:color="auto" w:fill="FFFFFF"/>
+        </w:rPr>
+      </w:pPr>
+    </w:p>
+    <w:p>
+      <w:pPr>
+        <w:spacing w:after="0"/>
+        <w:rPr>
+          <w:rFonts w:ascii="Arial" w:hAnsi="Arial" w:cs="Arial"/>
+          <w:color w:val="505050"/>
+          <w:shd w:val="clear" w:color="auto" w:fill="FFFFFF"/>
+        </w:rPr>
+      </w:pPr>
+    </w:p>
+    <w:p>
+      <w:pPr>
+        <w:spacing w:after="0"/>
+        <w:rPr>
+          <w:rFonts w:ascii="Arial" w:hAnsi="Arial" w:cs="Arial"/>
+          <w:color w:val="505050"/>
+          <w:shd w:val="clear" w:color="auto" w:fill="FFFFFF"/>
+        </w:rPr>
+      </w:pPr>
+    </w:p>
+    <w:p>
+      <w:pPr>
+        <w:spacing w:after="0"/>
+        <w:rPr>
+          <w:rFonts w:ascii="Arial" w:hAnsi="Arial" w:cs="Arial"/>
           <w:color w:val="505050"/>
           <w:shd w:val="clear" w:color="auto" w:fill="FFFFFF"/>
         </w:rPr>
@@ -55358,505 +55968,34 @@
           <w:shd w:val="clear" w:color="auto" w:fill="FFFFFF"/>
         </w:rPr>
       </w:pPr>
-      <w:r>
-        <w:rPr>
-          <w:rFonts w:ascii="Arial" w:hAnsi="Arial" w:cs="Arial"/>
-          <w:color w:val="505050"/>
-          <w:shd w:val="clear" w:color="auto" w:fill="FFFFFF"/>
-        </w:rPr>
-        <w:t xml:space="preserve">70. </w:t>
-      </w:r>
-      <w:r>
-        <w:rPr>
-          <w:rFonts w:ascii="Arial" w:hAnsi="Arial" w:cs="Arial"/>
-          <w:color w:val="505050"/>
-          <w:shd w:val="clear" w:color="auto" w:fill="FFFFFF"/>
-        </w:rPr>
-        <w:t>An organization designs a mobile application for their customers to upload photos to a site. The application needs a secure login with MFA. The organization wants to limit the initial build time and maintenance of the solution.</w:t>
-      </w:r>
-    </w:p>
-    <w:p>
-      <w:pPr>
-        <w:spacing w:after="0"/>
-        <w:rPr>
-          <w:rFonts w:ascii="Arial" w:hAnsi="Arial" w:cs="Arial" w:hint="eastAsia"/>
-          <w:color w:val="505050"/>
-          <w:shd w:val="clear" w:color="auto" w:fill="FFFFFF"/>
-        </w:rPr>
-      </w:pPr>
-      <w:r>
-        <w:rPr>
-          <w:rFonts w:ascii="Arial" w:hAnsi="Arial" w:cs="Arial" w:hint="eastAsia"/>
-          <w:color w:val="505050"/>
-          <w:shd w:val="clear" w:color="auto" w:fill="FFFFFF"/>
-        </w:rPr>
-        <w:t>Which solution should a Soultions Architect recommend to meet the requirements?</w:t>
-      </w:r>
-    </w:p>
-    <w:p>
-      <w:pPr>
-        <w:spacing w:after="0"/>
-        <w:rPr>
-          <w:rFonts w:ascii="Arial" w:hAnsi="Arial" w:cs="Arial"/>
-          <w:color w:val="505050"/>
-          <w:shd w:val="clear" w:color="auto" w:fill="FFFFFF"/>
-        </w:rPr>
-      </w:pPr>
-    </w:p>
-    <w:p>
-      <w:pPr>
-        <w:spacing w:after="0"/>
-        <w:rPr>
-          <w:rFonts w:ascii="Arial" w:hAnsi="Arial" w:cs="Arial"/>
-          <w:color w:val="505050"/>
-          <w:shd w:val="clear" w:color="auto" w:fill="FFFFFF"/>
-        </w:rPr>
-      </w:pPr>
-      <w:r>
-        <w:rPr>
-          <w:rFonts w:ascii="Arial" w:hAnsi="Arial" w:cs="Arial"/>
-          <w:color w:val="505050"/>
-          <w:shd w:val="clear" w:color="auto" w:fill="FFFFFF"/>
-        </w:rPr>
-        <w:t>A. Use Amazon Cognito identity with SMS-based MFA.</w:t>
-      </w:r>
-    </w:p>
-    <w:p>
-      <w:pPr>
-        <w:spacing w:after="0"/>
-        <w:rPr>
-          <w:rFonts w:ascii="Arial" w:hAnsi="Arial" w:cs="Arial"/>
-          <w:color w:val="505050"/>
-          <w:shd w:val="clear" w:color="auto" w:fill="FFFFFF"/>
-        </w:rPr>
-      </w:pPr>
-      <w:r>
-        <w:rPr>
-          <w:rFonts w:ascii="Arial" w:hAnsi="Arial" w:cs="Arial"/>
-          <w:color w:val="505050"/>
-          <w:shd w:val="clear" w:color="auto" w:fill="FFFFFF"/>
-        </w:rPr>
-        <w:t>B. Edit AWS IAM policies MFA for all users.</w:t>
-      </w:r>
-    </w:p>
-    <w:p>
-      <w:pPr>
-        <w:spacing w:after="0"/>
-        <w:rPr>
-          <w:rFonts w:ascii="Arial" w:hAnsi="Arial" w:cs="Arial"/>
-          <w:color w:val="505050"/>
-          <w:shd w:val="clear" w:color="auto" w:fill="FFFFFF"/>
-        </w:rPr>
-      </w:pPr>
-      <w:r>
-        <w:rPr>
-          <w:rFonts w:ascii="Arial" w:hAnsi="Arial" w:cs="Arial"/>
-          <w:color w:val="505050"/>
-          <w:shd w:val="clear" w:color="auto" w:fill="FFFFFF"/>
-        </w:rPr>
-        <w:t>C. Federate IAM against corporate AD that requires MFA.</w:t>
-      </w:r>
-    </w:p>
-    <w:p>
-      <w:pPr>
-        <w:spacing w:after="0"/>
-        <w:rPr>
-          <w:rFonts w:ascii="Arial" w:hAnsi="Arial" w:cs="Arial"/>
-          <w:color w:val="505050"/>
-          <w:shd w:val="clear" w:color="auto" w:fill="FFFFFF"/>
-        </w:rPr>
-      </w:pPr>
-      <w:r>
-        <w:rPr>
-          <w:rFonts w:ascii="Arial" w:hAnsi="Arial" w:cs="Arial"/>
-          <w:color w:val="505050"/>
-          <w:shd w:val="clear" w:color="auto" w:fill="FFFFFF"/>
-        </w:rPr>
-        <w:t>D. Use Amazon API Gateway and require SSE for photos</w:t>
-      </w:r>
-    </w:p>
-    <w:p>
-      <w:pPr>
-        <w:spacing w:after="0"/>
-        <w:rPr>
-          <w:rFonts w:ascii="Arial" w:hAnsi="Arial" w:cs="Arial"/>
-          <w:color w:val="505050"/>
-          <w:shd w:val="clear" w:color="auto" w:fill="FFFFFF"/>
-        </w:rPr>
-      </w:pPr>
-    </w:p>
-    <w:p>
-      <w:pPr>
-        <w:spacing w:after="0"/>
-        <w:rPr>
-          <w:rFonts w:ascii="Arial" w:hAnsi="Arial" w:cs="Arial"/>
-          <w:color w:val="505050"/>
-          <w:shd w:val="clear" w:color="auto" w:fill="FFFFFF"/>
-        </w:rPr>
-      </w:pPr>
-      <w:r>
-        <w:rPr>
-          <w:rFonts w:ascii="Arial" w:hAnsi="Arial" w:cs="Arial"/>
-          <w:color w:val="505050"/>
-          <w:shd w:val="clear" w:color="auto" w:fill="FFFFFF"/>
-        </w:rPr>
-        <w:t xml:space="preserve">Answer : </w:t>
-      </w:r>
-      <w:r>
-        <w:rPr>
-          <w:rFonts w:ascii="Arial" w:hAnsi="Arial" w:cs="Arial"/>
-          <w:color w:val="505050"/>
-          <w:shd w:val="clear" w:color="auto" w:fill="FFFFFF"/>
-        </w:rPr>
-        <w:t>A</w:t>
-      </w:r>
-    </w:p>
-    <w:p>
-      <w:pPr>
-        <w:spacing w:after="0"/>
-        <w:rPr>
-          <w:rFonts w:ascii="Arial" w:hAnsi="Arial" w:cs="Arial"/>
-          <w:color w:val="505050"/>
-          <w:shd w:val="clear" w:color="auto" w:fill="FFFFFF"/>
-        </w:rPr>
-      </w:pPr>
-    </w:p>
-    <w:p>
-      <w:pPr>
-        <w:spacing w:after="0"/>
-        <w:rPr>
-          <w:rFonts w:ascii="Arial" w:hAnsi="Arial" w:cs="Arial"/>
-          <w:color w:val="505050"/>
-          <w:shd w:val="clear" w:color="auto" w:fill="FFFFFF"/>
-        </w:rPr>
-      </w:pPr>
-      <w:r>
-        <w:rPr>
-          <w:rFonts w:ascii="Arial" w:hAnsi="Arial" w:cs="Arial"/>
-          <w:color w:val="505050"/>
-          <w:shd w:val="clear" w:color="auto" w:fill="FFFFFF"/>
-        </w:rPr>
-        <w:t>Explanation</w:t>
-      </w:r>
-    </w:p>
-    <w:p>
-      <w:pPr>
-        <w:spacing w:after="0"/>
-        <w:rPr>
-          <w:rFonts w:ascii="Arial" w:hAnsi="Arial" w:cs="Arial" w:hint="eastAsia"/>
-          <w:color w:val="505050"/>
-          <w:shd w:val="clear" w:color="auto" w:fill="FFFFFF"/>
-        </w:rPr>
-      </w:pPr>
-      <w:r>
-        <w:rPr>
-          <w:rFonts w:ascii="Arial" w:hAnsi="Arial" w:cs="Arial" w:hint="eastAsia"/>
-          <w:color w:val="505050"/>
-          <w:shd w:val="clear" w:color="auto" w:fill="FFFFFF"/>
-        </w:rPr>
-        <w:t>Cognito</w:t>
-      </w:r>
-      <w:r>
-        <w:rPr>
-          <w:rFonts w:ascii="Arial" w:hAnsi="Arial" w:cs="Arial" w:hint="eastAsia"/>
-          <w:color w:val="505050"/>
-          <w:shd w:val="clear" w:color="auto" w:fill="FFFFFF"/>
-        </w:rPr>
-        <w:t>는</w:t>
-      </w:r>
-      <w:r>
-        <w:rPr>
-          <w:rFonts w:ascii="Arial" w:hAnsi="Arial" w:cs="Arial" w:hint="eastAsia"/>
-          <w:color w:val="505050"/>
-          <w:shd w:val="clear" w:color="auto" w:fill="FFFFFF"/>
-        </w:rPr>
-        <w:t xml:space="preserve"> </w:t>
-      </w:r>
-      <w:r>
-        <w:rPr>
-          <w:rFonts w:ascii="Arial" w:hAnsi="Arial" w:cs="Arial" w:hint="eastAsia"/>
-          <w:color w:val="505050"/>
-          <w:shd w:val="clear" w:color="auto" w:fill="FFFFFF"/>
-        </w:rPr>
-        <w:t>모바일상에서의</w:t>
-      </w:r>
-      <w:r>
-        <w:rPr>
-          <w:rFonts w:ascii="Arial" w:hAnsi="Arial" w:cs="Arial" w:hint="eastAsia"/>
-          <w:color w:val="505050"/>
-          <w:shd w:val="clear" w:color="auto" w:fill="FFFFFF"/>
-        </w:rPr>
-        <w:t xml:space="preserve"> </w:t>
-      </w:r>
-      <w:r>
-        <w:rPr>
-          <w:rFonts w:ascii="Arial" w:hAnsi="Arial" w:cs="Arial" w:hint="eastAsia"/>
-          <w:color w:val="505050"/>
-          <w:shd w:val="clear" w:color="auto" w:fill="FFFFFF"/>
-        </w:rPr>
-        <w:t>로그인에</w:t>
-      </w:r>
-      <w:r>
-        <w:rPr>
-          <w:rFonts w:ascii="Arial" w:hAnsi="Arial" w:cs="Arial" w:hint="eastAsia"/>
-          <w:color w:val="505050"/>
-          <w:shd w:val="clear" w:color="auto" w:fill="FFFFFF"/>
-        </w:rPr>
-        <w:t xml:space="preserve"> </w:t>
-      </w:r>
-      <w:r>
-        <w:rPr>
-          <w:rFonts w:ascii="Arial" w:hAnsi="Arial" w:cs="Arial" w:hint="eastAsia"/>
-          <w:color w:val="505050"/>
-          <w:shd w:val="clear" w:color="auto" w:fill="FFFFFF"/>
-        </w:rPr>
-        <w:t>특화되어</w:t>
-      </w:r>
-      <w:r>
-        <w:rPr>
-          <w:rFonts w:ascii="Arial" w:hAnsi="Arial" w:cs="Arial" w:hint="eastAsia"/>
-          <w:color w:val="505050"/>
-          <w:shd w:val="clear" w:color="auto" w:fill="FFFFFF"/>
-        </w:rPr>
-        <w:t xml:space="preserve"> </w:t>
-      </w:r>
-      <w:r>
-        <w:rPr>
-          <w:rFonts w:ascii="Arial" w:hAnsi="Arial" w:cs="Arial" w:hint="eastAsia"/>
-          <w:color w:val="505050"/>
-          <w:shd w:val="clear" w:color="auto" w:fill="FFFFFF"/>
-        </w:rPr>
-        <w:t>있으며</w:t>
-      </w:r>
-      <w:r>
-        <w:rPr>
-          <w:rFonts w:ascii="Arial" w:hAnsi="Arial" w:cs="Arial" w:hint="eastAsia"/>
-          <w:color w:val="505050"/>
-          <w:shd w:val="clear" w:color="auto" w:fill="FFFFFF"/>
-        </w:rPr>
-        <w:t>,</w:t>
-      </w:r>
-      <w:r>
-        <w:rPr>
-          <w:rFonts w:ascii="Arial" w:hAnsi="Arial" w:cs="Arial"/>
-          <w:color w:val="505050"/>
-          <w:shd w:val="clear" w:color="auto" w:fill="FFFFFF"/>
-        </w:rPr>
-        <w:t xml:space="preserve"> </w:t>
-      </w:r>
-      <w:r>
-        <w:rPr>
-          <w:rFonts w:ascii="Arial" w:hAnsi="Arial" w:cs="Arial" w:hint="eastAsia"/>
-          <w:color w:val="505050"/>
-          <w:shd w:val="clear" w:color="auto" w:fill="FFFFFF"/>
-        </w:rPr>
-        <w:t>여러가지</w:t>
-      </w:r>
-      <w:r>
-        <w:rPr>
-          <w:rFonts w:ascii="Arial" w:hAnsi="Arial" w:cs="Arial" w:hint="eastAsia"/>
-          <w:color w:val="505050"/>
-          <w:shd w:val="clear" w:color="auto" w:fill="FFFFFF"/>
-        </w:rPr>
-        <w:t xml:space="preserve"> </w:t>
-      </w:r>
-      <w:r>
-        <w:rPr>
-          <w:rFonts w:ascii="Arial" w:hAnsi="Arial" w:cs="Arial" w:hint="eastAsia"/>
-          <w:color w:val="505050"/>
-          <w:shd w:val="clear" w:color="auto" w:fill="FFFFFF"/>
-        </w:rPr>
-        <w:t>방식의</w:t>
-      </w:r>
-      <w:r>
-        <w:rPr>
-          <w:rFonts w:ascii="Arial" w:hAnsi="Arial" w:cs="Arial" w:hint="eastAsia"/>
-          <w:color w:val="505050"/>
-          <w:shd w:val="clear" w:color="auto" w:fill="FFFFFF"/>
-        </w:rPr>
-        <w:t xml:space="preserve"> </w:t>
-      </w:r>
-      <w:r>
-        <w:rPr>
-          <w:rFonts w:ascii="Arial" w:hAnsi="Arial" w:cs="Arial"/>
-          <w:color w:val="505050"/>
-          <w:shd w:val="clear" w:color="auto" w:fill="FFFFFF"/>
-        </w:rPr>
-        <w:t>MFA</w:t>
-      </w:r>
-      <w:r>
-        <w:rPr>
-          <w:rFonts w:ascii="Arial" w:hAnsi="Arial" w:cs="Arial" w:hint="eastAsia"/>
-          <w:color w:val="505050"/>
-          <w:shd w:val="clear" w:color="auto" w:fill="FFFFFF"/>
-        </w:rPr>
-        <w:t>를</w:t>
-      </w:r>
-      <w:r>
-        <w:rPr>
-          <w:rFonts w:ascii="Arial" w:hAnsi="Arial" w:cs="Arial" w:hint="eastAsia"/>
-          <w:color w:val="505050"/>
-          <w:shd w:val="clear" w:color="auto" w:fill="FFFFFF"/>
-        </w:rPr>
-        <w:t xml:space="preserve"> </w:t>
-      </w:r>
-      <w:r>
-        <w:rPr>
-          <w:rFonts w:ascii="Arial" w:hAnsi="Arial" w:cs="Arial" w:hint="eastAsia"/>
-          <w:color w:val="505050"/>
-          <w:shd w:val="clear" w:color="auto" w:fill="FFFFFF"/>
-        </w:rPr>
-        <w:t>통해</w:t>
-      </w:r>
-      <w:r>
-        <w:rPr>
-          <w:rFonts w:ascii="Arial" w:hAnsi="Arial" w:cs="Arial" w:hint="eastAsia"/>
-          <w:color w:val="505050"/>
-          <w:shd w:val="clear" w:color="auto" w:fill="FFFFFF"/>
-        </w:rPr>
-        <w:t xml:space="preserve"> </w:t>
-      </w:r>
-      <w:r>
-        <w:rPr>
-          <w:rFonts w:ascii="Arial" w:hAnsi="Arial" w:cs="Arial" w:hint="eastAsia"/>
-          <w:color w:val="505050"/>
-          <w:shd w:val="clear" w:color="auto" w:fill="FFFFFF"/>
-        </w:rPr>
-        <w:t>보안인증을</w:t>
-      </w:r>
-      <w:r>
-        <w:rPr>
-          <w:rFonts w:ascii="Arial" w:hAnsi="Arial" w:cs="Arial" w:hint="eastAsia"/>
-          <w:color w:val="505050"/>
-          <w:shd w:val="clear" w:color="auto" w:fill="FFFFFF"/>
-        </w:rPr>
-        <w:t xml:space="preserve"> </w:t>
-      </w:r>
-      <w:r>
-        <w:rPr>
-          <w:rFonts w:ascii="Arial" w:hAnsi="Arial" w:cs="Arial" w:hint="eastAsia"/>
-          <w:color w:val="505050"/>
-          <w:shd w:val="clear" w:color="auto" w:fill="FFFFFF"/>
-        </w:rPr>
-        <w:t>더</w:t>
-      </w:r>
-      <w:r>
-        <w:rPr>
-          <w:rFonts w:ascii="Arial" w:hAnsi="Arial" w:cs="Arial" w:hint="eastAsia"/>
-          <w:color w:val="505050"/>
-          <w:shd w:val="clear" w:color="auto" w:fill="FFFFFF"/>
-        </w:rPr>
-        <w:t xml:space="preserve"> </w:t>
-      </w:r>
-      <w:r>
-        <w:rPr>
-          <w:rFonts w:ascii="Arial" w:hAnsi="Arial" w:cs="Arial" w:hint="eastAsia"/>
-          <w:color w:val="505050"/>
-          <w:shd w:val="clear" w:color="auto" w:fill="FFFFFF"/>
-        </w:rPr>
-        <w:t>강화</w:t>
-      </w:r>
-      <w:r>
-        <w:rPr>
-          <w:rFonts w:ascii="Arial" w:hAnsi="Arial" w:cs="Arial" w:hint="eastAsia"/>
-          <w:color w:val="505050"/>
-          <w:shd w:val="clear" w:color="auto" w:fill="FFFFFF"/>
-        </w:rPr>
-        <w:t xml:space="preserve"> </w:t>
-      </w:r>
-      <w:r>
-        <w:rPr>
-          <w:rFonts w:ascii="Arial" w:hAnsi="Arial" w:cs="Arial" w:hint="eastAsia"/>
-          <w:color w:val="505050"/>
-          <w:shd w:val="clear" w:color="auto" w:fill="FFFFFF"/>
-        </w:rPr>
-        <w:t>할</w:t>
-      </w:r>
-      <w:r>
-        <w:rPr>
-          <w:rFonts w:ascii="Arial" w:hAnsi="Arial" w:cs="Arial" w:hint="eastAsia"/>
-          <w:color w:val="505050"/>
-          <w:shd w:val="clear" w:color="auto" w:fill="FFFFFF"/>
-        </w:rPr>
-        <w:t xml:space="preserve"> </w:t>
-      </w:r>
-      <w:r>
-        <w:rPr>
-          <w:rFonts w:ascii="Arial" w:hAnsi="Arial" w:cs="Arial" w:hint="eastAsia"/>
-          <w:color w:val="505050"/>
-          <w:shd w:val="clear" w:color="auto" w:fill="FFFFFF"/>
-        </w:rPr>
-        <w:t>수</w:t>
-      </w:r>
-      <w:r>
-        <w:rPr>
-          <w:rFonts w:ascii="Arial" w:hAnsi="Arial" w:cs="Arial" w:hint="eastAsia"/>
-          <w:color w:val="505050"/>
-          <w:shd w:val="clear" w:color="auto" w:fill="FFFFFF"/>
-        </w:rPr>
-        <w:t xml:space="preserve"> </w:t>
-      </w:r>
-      <w:r>
-        <w:rPr>
-          <w:rFonts w:ascii="Arial" w:hAnsi="Arial" w:cs="Arial" w:hint="eastAsia"/>
-          <w:color w:val="505050"/>
-          <w:shd w:val="clear" w:color="auto" w:fill="FFFFFF"/>
-        </w:rPr>
-        <w:t>있다</w:t>
-      </w:r>
-      <w:r>
-        <w:rPr>
-          <w:rFonts w:ascii="Arial" w:hAnsi="Arial" w:cs="Arial" w:hint="eastAsia"/>
-          <w:color w:val="505050"/>
-          <w:shd w:val="clear" w:color="auto" w:fill="FFFFFF"/>
-        </w:rPr>
-        <w:t>.</w:t>
-      </w:r>
-    </w:p>
-    <w:p>
-      <w:pPr>
-        <w:spacing w:after="0"/>
-        <w:rPr>
-          <w:rFonts w:ascii="Arial" w:hAnsi="Arial" w:cs="Arial" w:hint="eastAsia"/>
-          <w:color w:val="505050"/>
-          <w:shd w:val="clear" w:color="auto" w:fill="FFFFFF"/>
-        </w:rPr>
-      </w:pPr>
-    </w:p>
-    <w:p>
-      <w:pPr>
-        <w:spacing w:after="0"/>
-        <w:rPr>
-          <w:rFonts w:ascii="Arial" w:hAnsi="Arial" w:cs="Arial"/>
-          <w:color w:val="505050"/>
-          <w:shd w:val="clear" w:color="auto" w:fill="FFFFFF"/>
-        </w:rPr>
-      </w:pPr>
-      <w:r>
-        <w:rPr>
-          <w:rFonts w:ascii="Arial" w:hAnsi="Arial" w:cs="Arial"/>
-          <w:color w:val="505050"/>
-          <w:shd w:val="clear" w:color="auto" w:fill="FFFFFF"/>
-        </w:rPr>
-        <w:t>Reference</w:t>
-      </w:r>
-    </w:p>
-    <w:p>
-      <w:pPr>
-        <w:spacing w:after="0"/>
-        <w:rPr>
-          <w:rFonts w:ascii="Arial" w:hAnsi="Arial" w:cs="Arial" w:hint="eastAsia"/>
-          <w:color w:val="505050"/>
-          <w:shd w:val="clear" w:color="auto" w:fill="FFFFFF"/>
-        </w:rPr>
-      </w:pPr>
-      <w:r>
-        <w:rPr>
-          <w:rFonts w:ascii="Arial" w:hAnsi="Arial" w:cs="Arial"/>
-          <w:color w:val="505050"/>
-          <w:shd w:val="clear" w:color="auto" w:fill="FFFFFF"/>
-        </w:rPr>
-        <w:t>docs.aws.amazon.com/ko_kr/cognito/latest/developerguide/what-is-amazon-cognito.html</w:t>
+    </w:p>
+    <w:p>
+      <w:pPr>
+        <w:spacing w:after="0"/>
+        <w:rPr>
+          <w:rFonts w:ascii="Arial" w:hAnsi="Arial" w:cs="Arial"/>
+          <w:color w:val="505050"/>
+          <w:shd w:val="clear" w:color="auto" w:fill="FFFFFF"/>
+        </w:rPr>
+      </w:pPr>
+    </w:p>
+    <w:p>
+      <w:pPr>
+        <w:spacing w:after="0"/>
+        <w:rPr>
+          <w:rFonts w:ascii="Arial" w:hAnsi="Arial" w:cs="Arial"/>
+          <w:color w:val="505050"/>
+          <w:shd w:val="clear" w:color="auto" w:fill="FFFFFF"/>
+        </w:rPr>
+      </w:pPr>
+      <w:r>
+        <w:rPr>
+          <w:rFonts w:ascii="Arial" w:hAnsi="Arial" w:cs="Arial"/>
+          <w:color w:val="505050"/>
+          <w:shd w:val="clear" w:color="auto" w:fill="FFFFFF"/>
+        </w:rPr>
+        <w:lastRenderedPageBreak/>
+        <w:t xml:space="preserve">71. </w:t>
       </w:r>
     </w:p>
     <w:sectPr>

</xml_diff>